<commit_message>
Fix link to SQL 2017, added db overview
</commit_message>
<xml_diff>
--- a/Files/DB/DBGuidelines.docx
+++ b/Files/DB/DBGuidelines.docx
@@ -77,19 +77,53 @@
         </w:rPr>
         <w:t xml:space="preserve">Сначала надо установить сервер -- </w:t>
       </w:r>
-      <w:hyperlink r:id="rId4" w:tgtFrame="_blank" w:history="1">
+      <w:hyperlink r:id="rId4" w:history="1">
         <w:r>
           <w:rPr>
-            <w:rFonts w:ascii="Calibri" w:eastAsia="Times New Roman" w:hAnsi="Calibri" w:cs="Calibri"/>
-            <w:color w:val="0000FF"/>
-            <w:sz w:val="24"/>
-            <w:szCs w:val="24"/>
-            <w:u w:val="single"/>
-            <w:lang w:eastAsia="ru-RU"/>
+            <w:rStyle w:val="a3"/>
+            <w:color w:val="FF0000"/>
           </w:rPr>
-          <w:t>https://www.microsoft.com/ru-ru/download/details.aspx?id=56840</w:t>
+          <w:t>https://www.microsoft.com/ru-RU/download/details.aspx?id=55994</w:t>
         </w:r>
       </w:hyperlink>
+      <w:r>
+        <w:rPr>
+          <w:color w:val="FF0000"/>
+        </w:rPr>
+        <w:t xml:space="preserve"> (</w:t>
+      </w:r>
+      <w:r>
+        <w:rPr>
+          <w:color w:val="FF0000"/>
+        </w:rPr>
+        <w:t>Примечание</w:t>
+      </w:r>
+      <w:r>
+        <w:rPr>
+          <w:color w:val="FF0000"/>
+        </w:rPr>
+        <w:t>:</w:t>
+      </w:r>
+      <w:r>
+        <w:rPr>
+          <w:color w:val="FF0000"/>
+        </w:rPr>
+        <w:t xml:space="preserve"> исправлено. Для работы с базой НЕОБХОДИМА версия сервера </w:t>
+      </w:r>
+      <w:bookmarkStart w:id="0" w:name="_GoBack"/>
+      <w:bookmarkEnd w:id="0"/>
+      <w:r>
+        <w:rPr>
+          <w:color w:val="FF0000"/>
+        </w:rPr>
+        <w:t>2017</w:t>
+      </w:r>
+      <w:r>
+        <w:rPr>
+          <w:color w:val="FF0000"/>
+        </w:rPr>
+        <w:t>)</w:t>
+      </w:r>
       <w:r>
         <w:rPr>
           <w:rFonts w:ascii="Segoe UI" w:eastAsia="Times New Roman" w:hAnsi="Segoe UI" w:cs="Segoe UI"/>
@@ -193,8 +227,6 @@
         </w:rPr>
         <w:t>а</w:t>
       </w:r>
-      <w:bookmarkStart w:id="0" w:name="_GoBack"/>
-      <w:bookmarkEnd w:id="0"/>
       <w:r>
         <w:rPr>
           <w:rFonts w:ascii="Segoe UI" w:eastAsia="Times New Roman" w:hAnsi="Segoe UI" w:cs="Segoe UI"/>

</xml_diff>